<commit_message>
PoisonZombie and PoisonCloud added
</commit_message>
<xml_diff>
--- a/missions.docx
+++ b/missions.docx
@@ -477,6 +477,16 @@
             <w:pPr>
               <w:jc w:val="center"/>
             </w:pPr>
+            <w:proofErr w:type="spellStart"/>
+            <w:r>
+              <w:t>Tough</w:t>
+            </w:r>
+            <w:proofErr w:type="spellEnd"/>
+            <w:r>
+              <w:t xml:space="preserve"> Guys</w:t>
+            </w:r>
+            <w:bookmarkStart w:id="0" w:name="_GoBack"/>
+            <w:bookmarkEnd w:id="0"/>
           </w:p>
         </w:tc>
         <w:tc>
@@ -659,6 +669,19 @@
             <w:pPr>
               <w:jc w:val="center"/>
             </w:pPr>
+            <w:proofErr w:type="spellStart"/>
+            <w:r>
+              <w:t>Favourite</w:t>
+            </w:r>
+            <w:proofErr w:type="spellEnd"/>
+            <w:r>
+              <w:t xml:space="preserve"> </w:t>
+            </w:r>
+            <w:proofErr w:type="spellStart"/>
+            <w:r>
+              <w:t>Toy</w:t>
+            </w:r>
+            <w:proofErr w:type="spellEnd"/>
           </w:p>
         </w:tc>
         <w:tc>
@@ -1075,8 +1098,6 @@
             <w:r>
               <w:t>Triangle</w:t>
             </w:r>
-            <w:bookmarkStart w:id="0" w:name="_GoBack"/>
-            <w:bookmarkEnd w:id="0"/>
           </w:p>
         </w:tc>
         <w:tc>
@@ -1088,7 +1109,33 @@
               <w:jc w:val="center"/>
             </w:pPr>
             <w:r>
-              <w:t>4 grupy nieruchomych zombie z czterech stron, grupa rzuca się na gracza po zabiciu szefa danej grupy</w:t>
+              <w:t xml:space="preserve">3 </w:t>
+            </w:r>
+            <w:r>
+              <w:t xml:space="preserve">grupy nieruchomych zombie z </w:t>
+            </w:r>
+            <w:r>
+              <w:t>trzech</w:t>
+            </w:r>
+            <w:r>
+              <w:t xml:space="preserve"> stron, grupa </w:t>
+            </w:r>
+            <w:r>
+              <w:t xml:space="preserve">aktywuje </w:t>
+            </w:r>
+            <w:proofErr w:type="spellStart"/>
+            <w:r>
+              <w:t>sie</w:t>
+            </w:r>
+            <w:proofErr w:type="spellEnd"/>
+            <w:r>
+              <w:t xml:space="preserve"> po </w:t>
+            </w:r>
+            <w:r>
+              <w:t>zaatakowaniu</w:t>
+            </w:r>
+            <w:r>
+              <w:t xml:space="preserve"> danej grupy</w:t>
             </w:r>
           </w:p>
         </w:tc>
@@ -1100,6 +1147,29 @@
             <w:pPr>
               <w:jc w:val="center"/>
             </w:pPr>
+            <w:r>
+              <w:t>Zombie</w:t>
+            </w:r>
+          </w:p>
+          <w:p>
+            <w:pPr>
+              <w:jc w:val="center"/>
+            </w:pPr>
+            <w:proofErr w:type="spellStart"/>
+            <w:r>
+              <w:t>FastZombie</w:t>
+            </w:r>
+            <w:proofErr w:type="spellEnd"/>
+          </w:p>
+          <w:p>
+            <w:pPr>
+              <w:jc w:val="center"/>
+            </w:pPr>
+            <w:proofErr w:type="spellStart"/>
+            <w:r>
+              <w:t>StrongZombie</w:t>
+            </w:r>
+            <w:proofErr w:type="spellEnd"/>
           </w:p>
         </w:tc>
         <w:tc>
@@ -1110,6 +1180,9 @@
             <w:pPr>
               <w:jc w:val="center"/>
             </w:pPr>
+            <w:r>
+              <w:t>brak</w:t>
+            </w:r>
           </w:p>
         </w:tc>
         <w:tc>
@@ -1155,6 +1228,30 @@
             <w:pPr>
               <w:jc w:val="center"/>
             </w:pPr>
+            <w:r>
+              <w:t xml:space="preserve">2 </w:t>
+            </w:r>
+            <w:proofErr w:type="spellStart"/>
+            <w:r>
+              <w:t>duze</w:t>
+            </w:r>
+            <w:proofErr w:type="spellEnd"/>
+            <w:r>
+              <w:t xml:space="preserve"> fale zombie i </w:t>
+            </w:r>
+            <w:proofErr w:type="spellStart"/>
+            <w:r>
+              <w:t>strongZombie</w:t>
+            </w:r>
+            <w:proofErr w:type="spellEnd"/>
+            <w:r>
+              <w:t xml:space="preserve">, później jedna fala </w:t>
+            </w:r>
+            <w:proofErr w:type="spellStart"/>
+            <w:r>
+              <w:t>doubleZombie</w:t>
+            </w:r>
+            <w:proofErr w:type="spellEnd"/>
           </w:p>
         </w:tc>
         <w:tc>
@@ -1165,6 +1262,29 @@
             <w:pPr>
               <w:jc w:val="center"/>
             </w:pPr>
+            <w:r>
+              <w:t>Zombie</w:t>
+            </w:r>
+          </w:p>
+          <w:p>
+            <w:pPr>
+              <w:jc w:val="center"/>
+            </w:pPr>
+            <w:proofErr w:type="spellStart"/>
+            <w:r>
+              <w:t>StrongZombie</w:t>
+            </w:r>
+            <w:proofErr w:type="spellEnd"/>
+          </w:p>
+          <w:p>
+            <w:pPr>
+              <w:jc w:val="center"/>
+            </w:pPr>
+            <w:proofErr w:type="spellStart"/>
+            <w:r>
+              <w:t>DoubleZombie</w:t>
+            </w:r>
+            <w:proofErr w:type="spellEnd"/>
           </w:p>
         </w:tc>
         <w:tc>

</xml_diff>

<commit_message>
Test scene with time control added
</commit_message>
<xml_diff>
--- a/missions.docx
+++ b/missions.docx
@@ -303,6 +303,21 @@
             </w:r>
             <w:proofErr w:type="spellEnd"/>
           </w:p>
+          <w:p>
+            <w:pPr>
+              <w:jc w:val="center"/>
+            </w:pPr>
+            <w:proofErr w:type="spellStart"/>
+            <w:r>
+              <w:t>Rifle</w:t>
+            </w:r>
+            <w:proofErr w:type="spellEnd"/>
+          </w:p>
+          <w:p>
+            <w:pPr>
+              <w:jc w:val="center"/>
+            </w:pPr>
+          </w:p>
         </w:tc>
         <w:tc>
           <w:tcPr>
@@ -483,167 +498,766 @@
             </w:r>
             <w:proofErr w:type="spellEnd"/>
             <w:r>
-              <w:t xml:space="preserve"> Guys</w:t>
-            </w:r>
+              <w:t xml:space="preserve"> </w:t>
+            </w:r>
+            <w:proofErr w:type="spellStart"/>
+            <w:r>
+              <w:t>Guys</w:t>
+            </w:r>
+            <w:proofErr w:type="spellEnd"/>
+          </w:p>
+        </w:tc>
+        <w:tc>
+          <w:tcPr>
+            <w:tcW w:w="2647" w:type="dxa"/>
+          </w:tcPr>
+          <w:p>
+            <w:pPr>
+              <w:jc w:val="center"/>
+            </w:pPr>
+            <w:r>
+              <w:t xml:space="preserve">Pierwsza polowa misji Zombie i Szybkie zombie, w drugiej </w:t>
+            </w:r>
+            <w:proofErr w:type="spellStart"/>
+            <w:r>
+              <w:t>polowie</w:t>
+            </w:r>
+            <w:proofErr w:type="spellEnd"/>
+            <w:r>
+              <w:t xml:space="preserve"> dochodzą silne zombie</w:t>
+            </w:r>
+          </w:p>
+          <w:p>
+            <w:pPr>
+              <w:jc w:val="center"/>
+            </w:pPr>
+            <w:r>
+              <w:t>SWM karabin</w:t>
+            </w:r>
+          </w:p>
+        </w:tc>
+        <w:tc>
+          <w:tcPr>
+            <w:tcW w:w="1647" w:type="dxa"/>
+          </w:tcPr>
+          <w:p>
+            <w:pPr>
+              <w:jc w:val="center"/>
+            </w:pPr>
+          </w:p>
+          <w:p>
+            <w:pPr>
+              <w:jc w:val="center"/>
+            </w:pPr>
+            <w:r>
+              <w:t>Zombie</w:t>
+            </w:r>
+          </w:p>
+          <w:p>
+            <w:pPr>
+              <w:jc w:val="center"/>
+            </w:pPr>
+            <w:proofErr w:type="spellStart"/>
+            <w:r>
+              <w:t>FastZombie</w:t>
+            </w:r>
+            <w:proofErr w:type="spellEnd"/>
+          </w:p>
+          <w:p>
+            <w:pPr>
+              <w:jc w:val="center"/>
+            </w:pPr>
+            <w:proofErr w:type="spellStart"/>
+            <w:r>
+              <w:t>StrongZombie</w:t>
+            </w:r>
+            <w:proofErr w:type="spellEnd"/>
+          </w:p>
+        </w:tc>
+        <w:tc>
+          <w:tcPr>
+            <w:tcW w:w="2235" w:type="dxa"/>
+          </w:tcPr>
+          <w:p>
+            <w:pPr>
+              <w:jc w:val="center"/>
+            </w:pPr>
+            <w:proofErr w:type="spellStart"/>
+            <w:r>
+              <w:t>Health</w:t>
+            </w:r>
+            <w:proofErr w:type="spellEnd"/>
+          </w:p>
+          <w:p>
+            <w:pPr>
+              <w:jc w:val="center"/>
+            </w:pPr>
+            <w:proofErr w:type="spellStart"/>
+            <w:r>
+              <w:t>Rifle</w:t>
+            </w:r>
+            <w:proofErr w:type="spellEnd"/>
+            <w:r>
+              <w:t xml:space="preserve"> </w:t>
+            </w:r>
+          </w:p>
+          <w:p>
+            <w:pPr>
+              <w:jc w:val="center"/>
+            </w:pPr>
+            <w:proofErr w:type="spellStart"/>
+            <w:r>
+              <w:t>Shotun</w:t>
+            </w:r>
+            <w:proofErr w:type="spellEnd"/>
+          </w:p>
+          <w:p>
+            <w:pPr>
+              <w:jc w:val="center"/>
+            </w:pPr>
+            <w:proofErr w:type="spellStart"/>
+            <w:r>
+              <w:t>Speed</w:t>
+            </w:r>
+            <w:proofErr w:type="spellEnd"/>
+          </w:p>
+          <w:p>
+            <w:pPr>
+              <w:jc w:val="center"/>
+            </w:pPr>
+          </w:p>
+        </w:tc>
+        <w:tc>
+          <w:tcPr>
+            <w:tcW w:w="2235" w:type="dxa"/>
+          </w:tcPr>
+          <w:p>
+            <w:pPr>
+              <w:jc w:val="center"/>
+            </w:pPr>
+            <w:r>
+              <w:t>0-90s 60 zombie</w:t>
+            </w:r>
+          </w:p>
+          <w:p>
+            <w:pPr>
+              <w:jc w:val="center"/>
+            </w:pPr>
+            <w:r>
+              <w:t xml:space="preserve">0-90s 60 </w:t>
+            </w:r>
+            <w:proofErr w:type="spellStart"/>
+            <w:r>
+              <w:t>fastZombie</w:t>
+            </w:r>
+            <w:proofErr w:type="spellEnd"/>
+          </w:p>
+          <w:p>
+            <w:pPr>
+              <w:jc w:val="center"/>
+            </w:pPr>
+            <w:r>
+              <w:t xml:space="preserve">80-130s </w:t>
+            </w:r>
+          </w:p>
+          <w:p>
+            <w:pPr>
+              <w:jc w:val="center"/>
+            </w:pPr>
+            <w:r>
+              <w:t xml:space="preserve">50 </w:t>
+            </w:r>
+            <w:proofErr w:type="spellStart"/>
+            <w:r>
+              <w:t>strongZombie</w:t>
+            </w:r>
+            <w:proofErr w:type="spellEnd"/>
+          </w:p>
+        </w:tc>
+      </w:tr>
+      <w:tr>
+        <w:tc>
+          <w:tcPr>
+            <w:tcW w:w="535" w:type="dxa"/>
+          </w:tcPr>
+          <w:p>
+            <w:pPr>
+              <w:jc w:val="center"/>
+            </w:pPr>
+            <w:r>
+              <w:t>5</w:t>
+            </w:r>
+          </w:p>
+        </w:tc>
+        <w:tc>
+          <w:tcPr>
+            <w:tcW w:w="2429" w:type="dxa"/>
+          </w:tcPr>
+          <w:p>
+            <w:pPr>
+              <w:jc w:val="center"/>
+            </w:pPr>
+            <w:proofErr w:type="spellStart"/>
+            <w:r>
+              <w:t>Favourite</w:t>
+            </w:r>
+            <w:proofErr w:type="spellEnd"/>
+            <w:r>
+              <w:t xml:space="preserve"> </w:t>
+            </w:r>
+            <w:proofErr w:type="spellStart"/>
+            <w:r>
+              <w:t>Toy</w:t>
+            </w:r>
+            <w:proofErr w:type="spellEnd"/>
+          </w:p>
+        </w:tc>
+        <w:tc>
+          <w:tcPr>
+            <w:tcW w:w="2647" w:type="dxa"/>
+          </w:tcPr>
+          <w:p>
+            <w:pPr>
+              <w:jc w:val="center"/>
+            </w:pPr>
+            <w:r>
+              <w:t>Szybkie zombie i silne zombie,</w:t>
+            </w:r>
+          </w:p>
+          <w:p>
+            <w:pPr>
+              <w:jc w:val="center"/>
+            </w:pPr>
+            <w:r>
+              <w:t xml:space="preserve">SWM </w:t>
+            </w:r>
+            <w:proofErr w:type="spellStart"/>
+            <w:r>
+              <w:t>ciezki</w:t>
+            </w:r>
+            <w:proofErr w:type="spellEnd"/>
+            <w:r>
+              <w:t xml:space="preserve"> karabin</w:t>
+            </w:r>
+          </w:p>
+        </w:tc>
+        <w:tc>
+          <w:tcPr>
+            <w:tcW w:w="1647" w:type="dxa"/>
+          </w:tcPr>
+          <w:p>
+            <w:pPr>
+              <w:jc w:val="center"/>
+            </w:pPr>
+            <w:proofErr w:type="spellStart"/>
+            <w:r>
+              <w:t>FastZombie</w:t>
+            </w:r>
+            <w:proofErr w:type="spellEnd"/>
+          </w:p>
+          <w:p>
+            <w:pPr>
+              <w:jc w:val="center"/>
+            </w:pPr>
+            <w:proofErr w:type="spellStart"/>
+            <w:r>
+              <w:t>StrongZombie</w:t>
+            </w:r>
+            <w:proofErr w:type="spellEnd"/>
+          </w:p>
+        </w:tc>
+        <w:tc>
+          <w:tcPr>
+            <w:tcW w:w="2235" w:type="dxa"/>
+          </w:tcPr>
+          <w:p>
+            <w:pPr>
+              <w:jc w:val="center"/>
+            </w:pPr>
+            <w:proofErr w:type="spellStart"/>
+            <w:r>
+              <w:t>Health</w:t>
+            </w:r>
+            <w:proofErr w:type="spellEnd"/>
+          </w:p>
+          <w:p>
+            <w:pPr>
+              <w:jc w:val="center"/>
+            </w:pPr>
+            <w:proofErr w:type="spellStart"/>
+            <w:r>
+              <w:t>Speed</w:t>
+            </w:r>
+            <w:proofErr w:type="spellEnd"/>
+          </w:p>
+          <w:p>
+            <w:pPr>
+              <w:jc w:val="center"/>
+            </w:pPr>
+          </w:p>
+        </w:tc>
+        <w:tc>
+          <w:tcPr>
+            <w:tcW w:w="2235" w:type="dxa"/>
+          </w:tcPr>
+          <w:p>
+            <w:pPr>
+              <w:jc w:val="center"/>
+            </w:pPr>
+          </w:p>
+        </w:tc>
+      </w:tr>
+      <w:tr>
+        <w:tc>
+          <w:tcPr>
+            <w:tcW w:w="535" w:type="dxa"/>
+          </w:tcPr>
+          <w:p>
+            <w:pPr>
+              <w:jc w:val="center"/>
+            </w:pPr>
+            <w:r>
+              <w:t>6</w:t>
+            </w:r>
+          </w:p>
+        </w:tc>
+        <w:tc>
+          <w:tcPr>
+            <w:tcW w:w="2429" w:type="dxa"/>
+          </w:tcPr>
+          <w:p>
+            <w:pPr>
+              <w:jc w:val="center"/>
+            </w:pPr>
+            <w:r>
+              <w:t xml:space="preserve">The </w:t>
+            </w:r>
+            <w:proofErr w:type="spellStart"/>
+            <w:r>
+              <w:t>more</w:t>
+            </w:r>
+            <w:proofErr w:type="spellEnd"/>
+            <w:r>
+              <w:t xml:space="preserve">, the </w:t>
+            </w:r>
+            <w:proofErr w:type="spellStart"/>
+            <w:r>
+              <w:t>better</w:t>
+            </w:r>
+            <w:proofErr w:type="spellEnd"/>
+          </w:p>
+        </w:tc>
+        <w:tc>
+          <w:tcPr>
+            <w:tcW w:w="2647" w:type="dxa"/>
+          </w:tcPr>
+          <w:p>
+            <w:pPr>
+              <w:jc w:val="center"/>
+            </w:pPr>
+            <w:r>
+              <w:t>Bardzo dużo zombie każdego rodzaju występującego w poprzednich misjach</w:t>
+            </w:r>
+          </w:p>
+        </w:tc>
+        <w:tc>
+          <w:tcPr>
+            <w:tcW w:w="1647" w:type="dxa"/>
+          </w:tcPr>
+          <w:p>
+            <w:pPr>
+              <w:jc w:val="center"/>
+            </w:pPr>
+            <w:r>
+              <w:t>Zombie</w:t>
+            </w:r>
+          </w:p>
+          <w:p>
+            <w:pPr>
+              <w:jc w:val="center"/>
+            </w:pPr>
+            <w:proofErr w:type="spellStart"/>
+            <w:r>
+              <w:t>FastZombie</w:t>
+            </w:r>
+            <w:proofErr w:type="spellEnd"/>
+          </w:p>
+          <w:p>
+            <w:pPr>
+              <w:jc w:val="center"/>
+            </w:pPr>
+            <w:proofErr w:type="spellStart"/>
+            <w:r>
+              <w:t>StrongZombie</w:t>
+            </w:r>
+            <w:proofErr w:type="spellEnd"/>
+          </w:p>
+        </w:tc>
+        <w:tc>
+          <w:tcPr>
+            <w:tcW w:w="2235" w:type="dxa"/>
+          </w:tcPr>
+          <w:p>
+            <w:pPr>
+              <w:jc w:val="center"/>
+              <w:rPr>
+                <w:lang w:val="en-US"/>
+              </w:rPr>
+            </w:pPr>
+            <w:r>
+              <w:rPr>
+                <w:lang w:val="en-US"/>
+              </w:rPr>
+              <w:t>Health</w:t>
+            </w:r>
+          </w:p>
+          <w:p>
+            <w:pPr>
+              <w:jc w:val="center"/>
+              <w:rPr>
+                <w:lang w:val="en-US"/>
+              </w:rPr>
+            </w:pPr>
+            <w:proofErr w:type="spellStart"/>
+            <w:r>
+              <w:rPr>
+                <w:lang w:val="en-US"/>
+              </w:rPr>
+              <w:t>WeaponPowerUp</w:t>
+            </w:r>
+            <w:proofErr w:type="spellEnd"/>
+          </w:p>
+          <w:p>
+            <w:pPr>
+              <w:jc w:val="center"/>
+              <w:rPr>
+                <w:lang w:val="en-US"/>
+              </w:rPr>
+            </w:pPr>
+            <w:r>
+              <w:rPr>
+                <w:lang w:val="en-US"/>
+              </w:rPr>
+              <w:t>Shotgun</w:t>
+            </w:r>
+          </w:p>
+          <w:p>
+            <w:pPr>
+              <w:jc w:val="center"/>
+              <w:rPr>
+                <w:lang w:val="en-US"/>
+              </w:rPr>
+            </w:pPr>
+            <w:proofErr w:type="spellStart"/>
+            <w:r>
+              <w:rPr>
+                <w:lang w:val="en-US"/>
+              </w:rPr>
+              <w:t>AssaultRifle</w:t>
+            </w:r>
+            <w:proofErr w:type="spellEnd"/>
+          </w:p>
+          <w:p>
+            <w:pPr>
+              <w:jc w:val="center"/>
+              <w:rPr>
+                <w:lang w:val="en-US"/>
+              </w:rPr>
+            </w:pPr>
+            <w:proofErr w:type="spellStart"/>
+            <w:r>
+              <w:rPr>
+                <w:lang w:val="en-US"/>
+              </w:rPr>
+              <w:t>MachineGun</w:t>
+            </w:r>
+            <w:proofErr w:type="spellEnd"/>
+          </w:p>
+        </w:tc>
+        <w:tc>
+          <w:tcPr>
+            <w:tcW w:w="2235" w:type="dxa"/>
+          </w:tcPr>
+          <w:p>
+            <w:pPr>
+              <w:jc w:val="center"/>
+              <w:rPr>
+                <w:lang w:val="en-US"/>
+              </w:rPr>
+            </w:pPr>
+          </w:p>
+        </w:tc>
+      </w:tr>
+      <w:tr>
+        <w:tc>
+          <w:tcPr>
+            <w:tcW w:w="535" w:type="dxa"/>
+          </w:tcPr>
+          <w:p>
+            <w:pPr>
+              <w:jc w:val="center"/>
+            </w:pPr>
+            <w:r>
+              <w:t>7</w:t>
+            </w:r>
+          </w:p>
+        </w:tc>
+        <w:tc>
+          <w:tcPr>
+            <w:tcW w:w="2429" w:type="dxa"/>
+          </w:tcPr>
+          <w:p>
+            <w:pPr>
+              <w:jc w:val="center"/>
+            </w:pPr>
+            <w:proofErr w:type="spellStart"/>
+            <w:r>
+              <w:t>Shocking</w:t>
+            </w:r>
+            <w:proofErr w:type="spellEnd"/>
+            <w:r>
+              <w:t xml:space="preserve"> Discovery</w:t>
+            </w:r>
+          </w:p>
+        </w:tc>
+        <w:tc>
+          <w:tcPr>
+            <w:tcW w:w="2647" w:type="dxa"/>
+          </w:tcPr>
+          <w:p>
+            <w:pPr>
+              <w:jc w:val="center"/>
+            </w:pPr>
+            <w:proofErr w:type="spellStart"/>
+            <w:r>
+              <w:t>Duzo</w:t>
+            </w:r>
+            <w:proofErr w:type="spellEnd"/>
+            <w:r>
+              <w:t xml:space="preserve"> zombie i silnych zombie, </w:t>
+            </w:r>
+            <w:proofErr w:type="spellStart"/>
+            <w:r>
+              <w:t>electricityGun</w:t>
+            </w:r>
+            <w:proofErr w:type="spellEnd"/>
+            <w:r>
+              <w:t xml:space="preserve"> </w:t>
+            </w:r>
+            <w:proofErr w:type="spellStart"/>
+            <w:r>
+              <w:t>lezy</w:t>
+            </w:r>
+            <w:proofErr w:type="spellEnd"/>
+            <w:r>
+              <w:t xml:space="preserve"> na mapie na początku misji, brak </w:t>
+            </w:r>
+            <w:proofErr w:type="spellStart"/>
+            <w:r>
+              <w:t>loota</w:t>
+            </w:r>
+            <w:proofErr w:type="spellEnd"/>
+          </w:p>
+        </w:tc>
+        <w:tc>
+          <w:tcPr>
+            <w:tcW w:w="1647" w:type="dxa"/>
+          </w:tcPr>
+          <w:p>
+            <w:pPr>
+              <w:jc w:val="center"/>
+            </w:pPr>
+            <w:r>
+              <w:t>Zombie</w:t>
+            </w:r>
+          </w:p>
+          <w:p>
+            <w:pPr>
+              <w:jc w:val="center"/>
+            </w:pPr>
+            <w:proofErr w:type="spellStart"/>
+            <w:r>
+              <w:t>StrongZombie</w:t>
+            </w:r>
+            <w:proofErr w:type="spellEnd"/>
+          </w:p>
+          <w:p>
+            <w:pPr>
+              <w:jc w:val="center"/>
+            </w:pPr>
+          </w:p>
+        </w:tc>
+        <w:tc>
+          <w:tcPr>
+            <w:tcW w:w="2235" w:type="dxa"/>
+          </w:tcPr>
+          <w:p>
+            <w:pPr>
+              <w:jc w:val="center"/>
+            </w:pPr>
+            <w:r>
+              <w:t>brak</w:t>
+            </w:r>
+          </w:p>
+        </w:tc>
+        <w:tc>
+          <w:tcPr>
+            <w:tcW w:w="2235" w:type="dxa"/>
+          </w:tcPr>
+          <w:p>
+            <w:pPr>
+              <w:jc w:val="center"/>
+            </w:pPr>
+          </w:p>
+        </w:tc>
+      </w:tr>
+      <w:tr>
+        <w:tc>
+          <w:tcPr>
+            <w:tcW w:w="535" w:type="dxa"/>
+          </w:tcPr>
+          <w:p>
+            <w:pPr>
+              <w:jc w:val="center"/>
+            </w:pPr>
+            <w:r>
+              <w:t>8</w:t>
+            </w:r>
+          </w:p>
+        </w:tc>
+        <w:tc>
+          <w:tcPr>
+            <w:tcW w:w="2429" w:type="dxa"/>
+          </w:tcPr>
+          <w:p>
+            <w:pPr>
+              <w:jc w:val="center"/>
+            </w:pPr>
+            <w:r>
+              <w:t>Triangle</w:t>
+            </w:r>
+          </w:p>
+        </w:tc>
+        <w:tc>
+          <w:tcPr>
+            <w:tcW w:w="2647" w:type="dxa"/>
+          </w:tcPr>
+          <w:p>
+            <w:pPr>
+              <w:jc w:val="center"/>
+            </w:pPr>
+            <w:r>
+              <w:t xml:space="preserve">3 </w:t>
+            </w:r>
+            <w:r>
+              <w:t xml:space="preserve">grupy nieruchomych zombie z </w:t>
+            </w:r>
+            <w:r>
+              <w:t>trzech</w:t>
+            </w:r>
+            <w:r>
+              <w:t xml:space="preserve"> stron, grupa </w:t>
+            </w:r>
+            <w:r>
+              <w:t xml:space="preserve">aktywuje </w:t>
+            </w:r>
+            <w:proofErr w:type="spellStart"/>
+            <w:r>
+              <w:t>sie</w:t>
+            </w:r>
+            <w:proofErr w:type="spellEnd"/>
+            <w:r>
+              <w:t xml:space="preserve"> po </w:t>
+            </w:r>
+            <w:r>
+              <w:t>zaatakowaniu</w:t>
+            </w:r>
+            <w:r>
+              <w:t xml:space="preserve"> danej grupy</w:t>
+            </w:r>
+          </w:p>
+        </w:tc>
+        <w:tc>
+          <w:tcPr>
+            <w:tcW w:w="1647" w:type="dxa"/>
+          </w:tcPr>
+          <w:p>
+            <w:pPr>
+              <w:jc w:val="center"/>
+            </w:pPr>
+            <w:r>
+              <w:t>Zombie</w:t>
+            </w:r>
+          </w:p>
+          <w:p>
+            <w:pPr>
+              <w:jc w:val="center"/>
+            </w:pPr>
+            <w:proofErr w:type="spellStart"/>
+            <w:r>
+              <w:t>FastZombie</w:t>
+            </w:r>
+            <w:proofErr w:type="spellEnd"/>
+          </w:p>
+          <w:p>
+            <w:pPr>
+              <w:jc w:val="center"/>
+            </w:pPr>
+            <w:proofErr w:type="spellStart"/>
+            <w:r>
+              <w:t>StrongZombie</w:t>
+            </w:r>
+            <w:proofErr w:type="spellEnd"/>
+          </w:p>
+        </w:tc>
+        <w:tc>
+          <w:tcPr>
+            <w:tcW w:w="2235" w:type="dxa"/>
+          </w:tcPr>
+          <w:p>
+            <w:pPr>
+              <w:jc w:val="center"/>
+              <w:rPr>
+                <w:lang w:val="en-US"/>
+              </w:rPr>
+            </w:pPr>
+            <w:r>
+              <w:rPr>
+                <w:lang w:val="en-US"/>
+              </w:rPr>
+              <w:t>Health</w:t>
+            </w:r>
+          </w:p>
+          <w:p>
+            <w:pPr>
+              <w:jc w:val="center"/>
+              <w:rPr>
+                <w:lang w:val="en-US"/>
+              </w:rPr>
+            </w:pPr>
+            <w:r>
+              <w:rPr>
+                <w:lang w:val="en-US"/>
+              </w:rPr>
+              <w:t>Speed</w:t>
+            </w:r>
+          </w:p>
+          <w:p>
+            <w:pPr>
+              <w:jc w:val="center"/>
+            </w:pPr>
             <w:bookmarkStart w:id="0" w:name="_GoBack"/>
             <w:bookmarkEnd w:id="0"/>
           </w:p>
         </w:tc>
         <w:tc>
           <w:tcPr>
-            <w:tcW w:w="2647" w:type="dxa"/>
-          </w:tcPr>
-          <w:p>
-            <w:pPr>
-              <w:jc w:val="center"/>
-            </w:pPr>
-            <w:r>
-              <w:t xml:space="preserve">Pierwsza polowa misji Zombie i Szybkie zombie, w drugiej </w:t>
-            </w:r>
-            <w:proofErr w:type="spellStart"/>
-            <w:r>
-              <w:t>polowie</w:t>
-            </w:r>
-            <w:proofErr w:type="spellEnd"/>
-            <w:r>
-              <w:t xml:space="preserve"> dochodzą silne zombie</w:t>
-            </w:r>
-          </w:p>
-          <w:p>
-            <w:pPr>
-              <w:jc w:val="center"/>
-            </w:pPr>
-            <w:r>
-              <w:t>SWM karabin</w:t>
-            </w:r>
-          </w:p>
-        </w:tc>
-        <w:tc>
-          <w:tcPr>
-            <w:tcW w:w="1647" w:type="dxa"/>
-          </w:tcPr>
-          <w:p>
-            <w:pPr>
-              <w:jc w:val="center"/>
-            </w:pPr>
-          </w:p>
-          <w:p>
-            <w:pPr>
-              <w:jc w:val="center"/>
-            </w:pPr>
-            <w:r>
-              <w:t>Zombie</w:t>
-            </w:r>
-          </w:p>
-          <w:p>
-            <w:pPr>
-              <w:jc w:val="center"/>
-            </w:pPr>
-            <w:proofErr w:type="spellStart"/>
-            <w:r>
-              <w:t>FastZombie</w:t>
-            </w:r>
-            <w:proofErr w:type="spellEnd"/>
-          </w:p>
-          <w:p>
-            <w:pPr>
-              <w:jc w:val="center"/>
-            </w:pPr>
-            <w:proofErr w:type="spellStart"/>
-            <w:r>
-              <w:t>StrongZombie</w:t>
-            </w:r>
-            <w:proofErr w:type="spellEnd"/>
-          </w:p>
-        </w:tc>
-        <w:tc>
-          <w:tcPr>
             <w:tcW w:w="2235" w:type="dxa"/>
           </w:tcPr>
           <w:p>
             <w:pPr>
               <w:jc w:val="center"/>
             </w:pPr>
-            <w:proofErr w:type="spellStart"/>
-            <w:r>
-              <w:t>Health</w:t>
-            </w:r>
-            <w:proofErr w:type="spellEnd"/>
-          </w:p>
-          <w:p>
-            <w:pPr>
-              <w:jc w:val="center"/>
-            </w:pPr>
-            <w:proofErr w:type="spellStart"/>
-            <w:r>
-              <w:t>Rifle</w:t>
-            </w:r>
-            <w:proofErr w:type="spellEnd"/>
-            <w:r>
-              <w:t xml:space="preserve"> </w:t>
-            </w:r>
-          </w:p>
-          <w:p>
-            <w:pPr>
-              <w:jc w:val="center"/>
-            </w:pPr>
-            <w:proofErr w:type="spellStart"/>
-            <w:r>
-              <w:t>Speed</w:t>
-            </w:r>
-            <w:proofErr w:type="spellEnd"/>
-          </w:p>
-          <w:p>
-            <w:pPr>
-              <w:jc w:val="center"/>
-            </w:pPr>
-          </w:p>
-        </w:tc>
-        <w:tc>
-          <w:tcPr>
-            <w:tcW w:w="2235" w:type="dxa"/>
-          </w:tcPr>
-          <w:p>
-            <w:pPr>
-              <w:jc w:val="center"/>
-            </w:pPr>
-            <w:r>
-              <w:t>0-90s 60 zombie</w:t>
-            </w:r>
-          </w:p>
-          <w:p>
-            <w:pPr>
-              <w:jc w:val="center"/>
-            </w:pPr>
-            <w:r>
-              <w:t xml:space="preserve">0-90s 60 </w:t>
-            </w:r>
-            <w:proofErr w:type="spellStart"/>
-            <w:r>
-              <w:t>fastZombie</w:t>
-            </w:r>
-            <w:proofErr w:type="spellEnd"/>
-          </w:p>
-          <w:p>
-            <w:pPr>
-              <w:jc w:val="center"/>
-            </w:pPr>
-            <w:r>
-              <w:t xml:space="preserve">80-130s </w:t>
-            </w:r>
-          </w:p>
-          <w:p>
-            <w:pPr>
-              <w:jc w:val="center"/>
-            </w:pPr>
-            <w:r>
-              <w:t xml:space="preserve">50 </w:t>
-            </w:r>
-            <w:proofErr w:type="spellStart"/>
-            <w:r>
-              <w:t>strongZombie</w:t>
-            </w:r>
-            <w:proofErr w:type="spellEnd"/>
           </w:p>
         </w:tc>
       </w:tr>
@@ -657,7 +1271,7 @@
               <w:jc w:val="center"/>
             </w:pPr>
             <w:r>
-              <w:t>5</w:t>
+              <w:t>9</w:t>
             </w:r>
           </w:p>
         </w:tc>
@@ -671,7 +1285,7 @@
             </w:pPr>
             <w:proofErr w:type="spellStart"/>
             <w:r>
-              <w:t>Favourite</w:t>
+              <w:t>Two</w:t>
             </w:r>
             <w:proofErr w:type="spellEnd"/>
             <w:r>
@@ -679,7 +1293,7 @@
             </w:r>
             <w:proofErr w:type="spellStart"/>
             <w:r>
-              <w:t>Toy</w:t>
+              <w:t>Heads</w:t>
             </w:r>
             <w:proofErr w:type="spellEnd"/>
           </w:p>
@@ -693,24 +1307,29 @@
               <w:jc w:val="center"/>
             </w:pPr>
             <w:r>
-              <w:t>Szybkie zombie i silne zombie,</w:t>
-            </w:r>
-          </w:p>
-          <w:p>
-            <w:pPr>
-              <w:jc w:val="center"/>
-            </w:pPr>
-            <w:r>
-              <w:t xml:space="preserve">SWM </w:t>
-            </w:r>
-            <w:proofErr w:type="spellStart"/>
-            <w:r>
-              <w:t>ciezki</w:t>
-            </w:r>
-            <w:proofErr w:type="spellEnd"/>
-            <w:r>
-              <w:t xml:space="preserve"> karabin</w:t>
-            </w:r>
+              <w:t xml:space="preserve">2 </w:t>
+            </w:r>
+            <w:proofErr w:type="spellStart"/>
+            <w:r>
+              <w:t>duze</w:t>
+            </w:r>
+            <w:proofErr w:type="spellEnd"/>
+            <w:r>
+              <w:t xml:space="preserve"> fale zombie i </w:t>
+            </w:r>
+            <w:proofErr w:type="spellStart"/>
+            <w:r>
+              <w:t>strongZombie</w:t>
+            </w:r>
+            <w:proofErr w:type="spellEnd"/>
+            <w:r>
+              <w:t xml:space="preserve">, później jedna fala </w:t>
+            </w:r>
+            <w:proofErr w:type="spellStart"/>
+            <w:r>
+              <w:t>doubleZombie</w:t>
+            </w:r>
+            <w:proofErr w:type="spellEnd"/>
           </w:p>
         </w:tc>
         <w:tc>
@@ -721,11 +1340,9 @@
             <w:pPr>
               <w:jc w:val="center"/>
             </w:pPr>
-            <w:proofErr w:type="spellStart"/>
-            <w:r>
-              <w:t>FastZombie</w:t>
-            </w:r>
-            <w:proofErr w:type="spellEnd"/>
+            <w:r>
+              <w:t>Zombie</w:t>
+            </w:r>
           </w:p>
           <w:p>
             <w:pPr>
@@ -737,6 +1354,16 @@
             </w:r>
             <w:proofErr w:type="spellEnd"/>
           </w:p>
+          <w:p>
+            <w:pPr>
+              <w:jc w:val="center"/>
+            </w:pPr>
+            <w:proofErr w:type="spellStart"/>
+            <w:r>
+              <w:t>DoubleZombie</w:t>
+            </w:r>
+            <w:proofErr w:type="spellEnd"/>
+          </w:p>
         </w:tc>
         <w:tc>
           <w:tcPr>
@@ -745,17 +1372,78 @@
           <w:p>
             <w:pPr>
               <w:jc w:val="center"/>
-            </w:pPr>
-            <w:proofErr w:type="spellStart"/>
-            <w:r>
+              <w:rPr>
+                <w:lang w:val="en-US"/>
+              </w:rPr>
+            </w:pPr>
+            <w:r>
+              <w:rPr>
+                <w:lang w:val="en-US"/>
+              </w:rPr>
               <w:t>Health</w:t>
             </w:r>
-            <w:proofErr w:type="spellEnd"/>
-          </w:p>
-          <w:p>
-            <w:pPr>
-              <w:jc w:val="center"/>
-            </w:pPr>
+          </w:p>
+          <w:p>
+            <w:pPr>
+              <w:jc w:val="center"/>
+              <w:rPr>
+                <w:lang w:val="en-US"/>
+              </w:rPr>
+            </w:pPr>
+            <w:proofErr w:type="spellStart"/>
+            <w:r>
+              <w:rPr>
+                <w:lang w:val="en-US"/>
+              </w:rPr>
+              <w:t>WeaponPowerUp</w:t>
+            </w:r>
+            <w:proofErr w:type="spellEnd"/>
+          </w:p>
+          <w:p>
+            <w:pPr>
+              <w:jc w:val="center"/>
+              <w:rPr>
+                <w:lang w:val="en-US"/>
+              </w:rPr>
+            </w:pPr>
+            <w:r>
+              <w:rPr>
+                <w:lang w:val="en-US"/>
+              </w:rPr>
+              <w:t>Speed</w:t>
+            </w:r>
+          </w:p>
+          <w:p>
+            <w:pPr>
+              <w:jc w:val="center"/>
+              <w:rPr>
+                <w:lang w:val="en-US"/>
+              </w:rPr>
+            </w:pPr>
+            <w:proofErr w:type="spellStart"/>
+            <w:r>
+              <w:rPr>
+                <w:lang w:val="en-US"/>
+              </w:rPr>
+              <w:t>AssaultRifle</w:t>
+            </w:r>
+            <w:proofErr w:type="spellEnd"/>
+          </w:p>
+          <w:p>
+            <w:pPr>
+              <w:jc w:val="center"/>
+              <w:rPr>
+                <w:lang w:val="en-US"/>
+              </w:rPr>
+            </w:pPr>
+            <w:proofErr w:type="spellStart"/>
+            <w:r>
+              <w:rPr>
+                <w:lang w:val="en-US"/>
+              </w:rPr>
+              <w:t>MachineGun</w:t>
+            </w:r>
+            <w:proofErr w:type="spellEnd"/>
           </w:p>
         </w:tc>
         <w:tc>
@@ -765,6 +1453,9 @@
           <w:p>
             <w:pPr>
               <w:jc w:val="center"/>
+              <w:rPr>
+                <w:lang w:val="en-US"/>
+              </w:rPr>
             </w:pPr>
           </w:p>
         </w:tc>
@@ -779,7 +1470,7 @@
               <w:jc w:val="center"/>
             </w:pPr>
             <w:r>
-              <w:t>6</w:t>
+              <w:t>10</w:t>
             </w:r>
           </w:p>
         </w:tc>
@@ -791,22 +1482,6 @@
             <w:pPr>
               <w:jc w:val="center"/>
             </w:pPr>
-            <w:r>
-              <w:t xml:space="preserve">The </w:t>
-            </w:r>
-            <w:proofErr w:type="spellStart"/>
-            <w:r>
-              <w:t>more</w:t>
-            </w:r>
-            <w:proofErr w:type="spellEnd"/>
-            <w:r>
-              <w:t xml:space="preserve">, the </w:t>
-            </w:r>
-            <w:proofErr w:type="spellStart"/>
-            <w:r>
-              <w:t>better</w:t>
-            </w:r>
-            <w:proofErr w:type="spellEnd"/>
           </w:p>
         </w:tc>
         <w:tc>
@@ -817,8 +1492,45 @@
             <w:pPr>
               <w:jc w:val="center"/>
             </w:pPr>
-            <w:r>
-              <w:t>Bardzo dużo zombie każdego rodzaju występującego w poprzednich misjach</w:t>
+            <w:proofErr w:type="spellStart"/>
+            <w:r>
+              <w:t>PoisonZombie</w:t>
+            </w:r>
+            <w:proofErr w:type="spellEnd"/>
+            <w:r>
+              <w:t xml:space="preserve">, później </w:t>
+            </w:r>
+            <w:proofErr w:type="spellStart"/>
+            <w:r>
+              <w:t>DoubleZombie</w:t>
+            </w:r>
+            <w:proofErr w:type="spellEnd"/>
+            <w:r>
+              <w:t xml:space="preserve"> i </w:t>
+            </w:r>
+            <w:proofErr w:type="spellStart"/>
+            <w:r>
+              <w:t>PoisonZombie</w:t>
+            </w:r>
+            <w:proofErr w:type="spellEnd"/>
+            <w:r>
+              <w:t>,</w:t>
+            </w:r>
+          </w:p>
+          <w:p>
+            <w:pPr>
+              <w:jc w:val="center"/>
+            </w:pPr>
+            <w:r>
+              <w:t xml:space="preserve">Karabin </w:t>
+            </w:r>
+            <w:proofErr w:type="spellStart"/>
+            <w:r>
+              <w:t>lezy</w:t>
+            </w:r>
+            <w:proofErr w:type="spellEnd"/>
+            <w:r>
+              <w:t xml:space="preserve"> na mapie</w:t>
             </w:r>
           </w:p>
         </w:tc>
@@ -830,27 +1542,19 @@
             <w:pPr>
               <w:jc w:val="center"/>
             </w:pPr>
-            <w:r>
-              <w:t>Zombie</w:t>
-            </w:r>
-          </w:p>
-          <w:p>
-            <w:pPr>
-              <w:jc w:val="center"/>
-            </w:pPr>
-            <w:proofErr w:type="spellStart"/>
-            <w:r>
-              <w:t>FastZombie</w:t>
-            </w:r>
-            <w:proofErr w:type="spellEnd"/>
-          </w:p>
-          <w:p>
-            <w:pPr>
-              <w:jc w:val="center"/>
-            </w:pPr>
-            <w:proofErr w:type="spellStart"/>
-            <w:r>
-              <w:t>StrongZombie</w:t>
+            <w:proofErr w:type="spellStart"/>
+            <w:r>
+              <w:t>PoisonZombie</w:t>
+            </w:r>
+            <w:proofErr w:type="spellEnd"/>
+          </w:p>
+          <w:p>
+            <w:pPr>
+              <w:jc w:val="center"/>
+            </w:pPr>
+            <w:proofErr w:type="spellStart"/>
+            <w:r>
+              <w:t>DoubleZombie</w:t>
             </w:r>
             <w:proofErr w:type="spellEnd"/>
           </w:p>
@@ -900,7 +1604,7 @@
               <w:rPr>
                 <w:lang w:val="en-US"/>
               </w:rPr>
-              <w:t>Shotgun</w:t>
+              <w:t>Speed</w:t>
             </w:r>
           </w:p>
           <w:p>
@@ -946,429 +1650,6 @@
               <w:rPr>
                 <w:lang w:val="en-US"/>
               </w:rPr>
-            </w:pPr>
-          </w:p>
-        </w:tc>
-      </w:tr>
-      <w:tr>
-        <w:tc>
-          <w:tcPr>
-            <w:tcW w:w="535" w:type="dxa"/>
-          </w:tcPr>
-          <w:p>
-            <w:pPr>
-              <w:jc w:val="center"/>
-            </w:pPr>
-            <w:r>
-              <w:t>7</w:t>
-            </w:r>
-          </w:p>
-        </w:tc>
-        <w:tc>
-          <w:tcPr>
-            <w:tcW w:w="2429" w:type="dxa"/>
-          </w:tcPr>
-          <w:p>
-            <w:pPr>
-              <w:jc w:val="center"/>
-            </w:pPr>
-            <w:proofErr w:type="spellStart"/>
-            <w:r>
-              <w:t>Shocking</w:t>
-            </w:r>
-            <w:proofErr w:type="spellEnd"/>
-            <w:r>
-              <w:t xml:space="preserve"> Discovery</w:t>
-            </w:r>
-          </w:p>
-        </w:tc>
-        <w:tc>
-          <w:tcPr>
-            <w:tcW w:w="2647" w:type="dxa"/>
-          </w:tcPr>
-          <w:p>
-            <w:pPr>
-              <w:jc w:val="center"/>
-            </w:pPr>
-            <w:proofErr w:type="spellStart"/>
-            <w:r>
-              <w:t>Duzo</w:t>
-            </w:r>
-            <w:proofErr w:type="spellEnd"/>
-            <w:r>
-              <w:t xml:space="preserve"> zombie i silnych zombie, </w:t>
-            </w:r>
-            <w:proofErr w:type="spellStart"/>
-            <w:r>
-              <w:t>electricityGun</w:t>
-            </w:r>
-            <w:proofErr w:type="spellEnd"/>
-            <w:r>
-              <w:t xml:space="preserve"> </w:t>
-            </w:r>
-            <w:proofErr w:type="spellStart"/>
-            <w:r>
-              <w:t>lezy</w:t>
-            </w:r>
-            <w:proofErr w:type="spellEnd"/>
-            <w:r>
-              <w:t xml:space="preserve"> na mapie na początku misji, brak </w:t>
-            </w:r>
-            <w:proofErr w:type="spellStart"/>
-            <w:r>
-              <w:t>loota</w:t>
-            </w:r>
-            <w:proofErr w:type="spellEnd"/>
-          </w:p>
-        </w:tc>
-        <w:tc>
-          <w:tcPr>
-            <w:tcW w:w="1647" w:type="dxa"/>
-          </w:tcPr>
-          <w:p>
-            <w:pPr>
-              <w:jc w:val="center"/>
-            </w:pPr>
-            <w:r>
-              <w:t>Zombie</w:t>
-            </w:r>
-          </w:p>
-          <w:p>
-            <w:pPr>
-              <w:jc w:val="center"/>
-            </w:pPr>
-            <w:proofErr w:type="spellStart"/>
-            <w:r>
-              <w:t>StrongZombie</w:t>
-            </w:r>
-            <w:proofErr w:type="spellEnd"/>
-          </w:p>
-          <w:p>
-            <w:pPr>
-              <w:jc w:val="center"/>
-            </w:pPr>
-          </w:p>
-        </w:tc>
-        <w:tc>
-          <w:tcPr>
-            <w:tcW w:w="2235" w:type="dxa"/>
-          </w:tcPr>
-          <w:p>
-            <w:pPr>
-              <w:jc w:val="center"/>
-            </w:pPr>
-            <w:r>
-              <w:t>brak</w:t>
-            </w:r>
-          </w:p>
-        </w:tc>
-        <w:tc>
-          <w:tcPr>
-            <w:tcW w:w="2235" w:type="dxa"/>
-          </w:tcPr>
-          <w:p>
-            <w:pPr>
-              <w:jc w:val="center"/>
-            </w:pPr>
-          </w:p>
-        </w:tc>
-      </w:tr>
-      <w:tr>
-        <w:tc>
-          <w:tcPr>
-            <w:tcW w:w="535" w:type="dxa"/>
-          </w:tcPr>
-          <w:p>
-            <w:pPr>
-              <w:jc w:val="center"/>
-            </w:pPr>
-            <w:r>
-              <w:t>8</w:t>
-            </w:r>
-          </w:p>
-        </w:tc>
-        <w:tc>
-          <w:tcPr>
-            <w:tcW w:w="2429" w:type="dxa"/>
-          </w:tcPr>
-          <w:p>
-            <w:pPr>
-              <w:jc w:val="center"/>
-            </w:pPr>
-            <w:r>
-              <w:t>Triangle</w:t>
-            </w:r>
-          </w:p>
-        </w:tc>
-        <w:tc>
-          <w:tcPr>
-            <w:tcW w:w="2647" w:type="dxa"/>
-          </w:tcPr>
-          <w:p>
-            <w:pPr>
-              <w:jc w:val="center"/>
-            </w:pPr>
-            <w:r>
-              <w:t xml:space="preserve">3 </w:t>
-            </w:r>
-            <w:r>
-              <w:t xml:space="preserve">grupy nieruchomych zombie z </w:t>
-            </w:r>
-            <w:r>
-              <w:t>trzech</w:t>
-            </w:r>
-            <w:r>
-              <w:t xml:space="preserve"> stron, grupa </w:t>
-            </w:r>
-            <w:r>
-              <w:t xml:space="preserve">aktywuje </w:t>
-            </w:r>
-            <w:proofErr w:type="spellStart"/>
-            <w:r>
-              <w:t>sie</w:t>
-            </w:r>
-            <w:proofErr w:type="spellEnd"/>
-            <w:r>
-              <w:t xml:space="preserve"> po </w:t>
-            </w:r>
-            <w:r>
-              <w:t>zaatakowaniu</w:t>
-            </w:r>
-            <w:r>
-              <w:t xml:space="preserve"> danej grupy</w:t>
-            </w:r>
-          </w:p>
-        </w:tc>
-        <w:tc>
-          <w:tcPr>
-            <w:tcW w:w="1647" w:type="dxa"/>
-          </w:tcPr>
-          <w:p>
-            <w:pPr>
-              <w:jc w:val="center"/>
-            </w:pPr>
-            <w:r>
-              <w:t>Zombie</w:t>
-            </w:r>
-          </w:p>
-          <w:p>
-            <w:pPr>
-              <w:jc w:val="center"/>
-            </w:pPr>
-            <w:proofErr w:type="spellStart"/>
-            <w:r>
-              <w:t>FastZombie</w:t>
-            </w:r>
-            <w:proofErr w:type="spellEnd"/>
-          </w:p>
-          <w:p>
-            <w:pPr>
-              <w:jc w:val="center"/>
-            </w:pPr>
-            <w:proofErr w:type="spellStart"/>
-            <w:r>
-              <w:t>StrongZombie</w:t>
-            </w:r>
-            <w:proofErr w:type="spellEnd"/>
-          </w:p>
-        </w:tc>
-        <w:tc>
-          <w:tcPr>
-            <w:tcW w:w="2235" w:type="dxa"/>
-          </w:tcPr>
-          <w:p>
-            <w:pPr>
-              <w:jc w:val="center"/>
-            </w:pPr>
-            <w:r>
-              <w:t>brak</w:t>
-            </w:r>
-          </w:p>
-        </w:tc>
-        <w:tc>
-          <w:tcPr>
-            <w:tcW w:w="2235" w:type="dxa"/>
-          </w:tcPr>
-          <w:p>
-            <w:pPr>
-              <w:jc w:val="center"/>
-            </w:pPr>
-          </w:p>
-        </w:tc>
-      </w:tr>
-      <w:tr>
-        <w:tc>
-          <w:tcPr>
-            <w:tcW w:w="535" w:type="dxa"/>
-          </w:tcPr>
-          <w:p>
-            <w:pPr>
-              <w:jc w:val="center"/>
-            </w:pPr>
-            <w:r>
-              <w:t>9</w:t>
-            </w:r>
-          </w:p>
-        </w:tc>
-        <w:tc>
-          <w:tcPr>
-            <w:tcW w:w="2429" w:type="dxa"/>
-          </w:tcPr>
-          <w:p>
-            <w:pPr>
-              <w:jc w:val="center"/>
-            </w:pPr>
-          </w:p>
-        </w:tc>
-        <w:tc>
-          <w:tcPr>
-            <w:tcW w:w="2647" w:type="dxa"/>
-          </w:tcPr>
-          <w:p>
-            <w:pPr>
-              <w:jc w:val="center"/>
-            </w:pPr>
-            <w:r>
-              <w:t xml:space="preserve">2 </w:t>
-            </w:r>
-            <w:proofErr w:type="spellStart"/>
-            <w:r>
-              <w:t>duze</w:t>
-            </w:r>
-            <w:proofErr w:type="spellEnd"/>
-            <w:r>
-              <w:t xml:space="preserve"> fale zombie i </w:t>
-            </w:r>
-            <w:proofErr w:type="spellStart"/>
-            <w:r>
-              <w:t>strongZombie</w:t>
-            </w:r>
-            <w:proofErr w:type="spellEnd"/>
-            <w:r>
-              <w:t xml:space="preserve">, później jedna fala </w:t>
-            </w:r>
-            <w:proofErr w:type="spellStart"/>
-            <w:r>
-              <w:t>doubleZombie</w:t>
-            </w:r>
-            <w:proofErr w:type="spellEnd"/>
-          </w:p>
-        </w:tc>
-        <w:tc>
-          <w:tcPr>
-            <w:tcW w:w="1647" w:type="dxa"/>
-          </w:tcPr>
-          <w:p>
-            <w:pPr>
-              <w:jc w:val="center"/>
-            </w:pPr>
-            <w:r>
-              <w:t>Zombie</w:t>
-            </w:r>
-          </w:p>
-          <w:p>
-            <w:pPr>
-              <w:jc w:val="center"/>
-            </w:pPr>
-            <w:proofErr w:type="spellStart"/>
-            <w:r>
-              <w:t>StrongZombie</w:t>
-            </w:r>
-            <w:proofErr w:type="spellEnd"/>
-          </w:p>
-          <w:p>
-            <w:pPr>
-              <w:jc w:val="center"/>
-            </w:pPr>
-            <w:proofErr w:type="spellStart"/>
-            <w:r>
-              <w:t>DoubleZombie</w:t>
-            </w:r>
-            <w:proofErr w:type="spellEnd"/>
-          </w:p>
-        </w:tc>
-        <w:tc>
-          <w:tcPr>
-            <w:tcW w:w="2235" w:type="dxa"/>
-          </w:tcPr>
-          <w:p>
-            <w:pPr>
-              <w:jc w:val="center"/>
-            </w:pPr>
-          </w:p>
-        </w:tc>
-        <w:tc>
-          <w:tcPr>
-            <w:tcW w:w="2235" w:type="dxa"/>
-          </w:tcPr>
-          <w:p>
-            <w:pPr>
-              <w:jc w:val="center"/>
-            </w:pPr>
-          </w:p>
-        </w:tc>
-      </w:tr>
-      <w:tr>
-        <w:tc>
-          <w:tcPr>
-            <w:tcW w:w="535" w:type="dxa"/>
-          </w:tcPr>
-          <w:p>
-            <w:pPr>
-              <w:jc w:val="center"/>
-            </w:pPr>
-            <w:r>
-              <w:t>10</w:t>
-            </w:r>
-          </w:p>
-        </w:tc>
-        <w:tc>
-          <w:tcPr>
-            <w:tcW w:w="2429" w:type="dxa"/>
-          </w:tcPr>
-          <w:p>
-            <w:pPr>
-              <w:jc w:val="center"/>
-            </w:pPr>
-          </w:p>
-        </w:tc>
-        <w:tc>
-          <w:tcPr>
-            <w:tcW w:w="2647" w:type="dxa"/>
-          </w:tcPr>
-          <w:p>
-            <w:pPr>
-              <w:jc w:val="center"/>
-            </w:pPr>
-          </w:p>
-        </w:tc>
-        <w:tc>
-          <w:tcPr>
-            <w:tcW w:w="1647" w:type="dxa"/>
-          </w:tcPr>
-          <w:p>
-            <w:pPr>
-              <w:jc w:val="center"/>
-            </w:pPr>
-          </w:p>
-        </w:tc>
-        <w:tc>
-          <w:tcPr>
-            <w:tcW w:w="2235" w:type="dxa"/>
-          </w:tcPr>
-          <w:p>
-            <w:pPr>
-              <w:jc w:val="center"/>
-            </w:pPr>
-          </w:p>
-        </w:tc>
-        <w:tc>
-          <w:tcPr>
-            <w:tcW w:w="2235" w:type="dxa"/>
-          </w:tcPr>
-          <w:p>
-            <w:pPr>
-              <w:jc w:val="center"/>
             </w:pPr>
           </w:p>
         </w:tc>

</xml_diff>